<commit_message>
Brainstorm: Ermittlung der zu migrierenden Aspekte, Neue theoretische Unterlagen
</commit_message>
<xml_diff>
--- a/Unterlagen_Notizen/Notizen zu E4.docx
+++ b/Unterlagen_Notizen/Notizen zu E4.docx
@@ -3450,6 +3450,1217 @@
           <w:lang w:val="fr-CH"/>
         </w:rPr>
       </w:pPr>
+    </w:p>
+    <w:p>
+      <w:pPr>
+        <w:rPr>
+          <w:lang w:val="fr-CH"/>
+        </w:rPr>
+      </w:pPr>
+    </w:p>
+    <w:p>
+      <w:pPr>
+        <w:rPr>
+          <w:lang w:val="fr-CH"/>
+        </w:rPr>
+      </w:pPr>
+    </w:p>
+    <w:p>
+      <w:pPr>
+        <w:rPr>
+          <w:lang w:val="fr-CH"/>
+        </w:rPr>
+      </w:pPr>
+    </w:p>
+    <w:p>
+      <w:pPr>
+        <w:pStyle w:val="Default"/>
+        <w:rPr>
+          <w:lang w:val="fr-CH"/>
+        </w:rPr>
+      </w:pPr>
+    </w:p>
+    <w:tbl>
+      <w:tblPr>
+        <w:tblW w:w="10071" w:type="dxa"/>
+        <w:tblBorders>
+          <w:top w:val="nil"/>
+          <w:left w:val="nil"/>
+          <w:bottom w:val="nil"/>
+          <w:right w:val="nil"/>
+        </w:tblBorders>
+        <w:tblLayout w:type="fixed"/>
+        <w:tblLook w:val="0000" w:firstRow="0" w:lastRow="0" w:firstColumn="0" w:lastColumn="0" w:noHBand="0" w:noVBand="0"/>
+      </w:tblPr>
+      <w:tblGrid>
+        <w:gridCol w:w="2802"/>
+        <w:gridCol w:w="5852"/>
+        <w:gridCol w:w="1417"/>
+      </w:tblGrid>
+      <w:tr>
+        <w:tblPrEx>
+          <w:tblCellMar>
+            <w:top w:w="0" w:type="dxa"/>
+            <w:bottom w:w="0" w:type="dxa"/>
+          </w:tblCellMar>
+        </w:tblPrEx>
+        <w:trPr>
+          <w:trHeight w:val="299"/>
+        </w:trPr>
+        <w:tc>
+          <w:tcPr>
+            <w:tcW w:w="10071" w:type="dxa"/>
+            <w:gridSpan w:val="3"/>
+          </w:tcPr>
+          <w:p>
+            <w:pPr>
+              <w:pStyle w:val="Default"/>
+              <w:rPr>
+                <w:b/>
+                <w:bCs/>
+                <w:color w:val="auto"/>
+                <w:sz w:val="48"/>
+                <w:szCs w:val="48"/>
+                <w:lang w:val="fr-CH"/>
+              </w:rPr>
+            </w:pPr>
+            <w:r>
+              <w:rPr>
+                <w:b/>
+                <w:bCs/>
+                <w:color w:val="auto"/>
+                <w:sz w:val="48"/>
+                <w:szCs w:val="48"/>
+                <w:lang w:val="fr-CH"/>
+              </w:rPr>
+              <w:lastRenderedPageBreak/>
+              <w:t xml:space="preserve">5.3 </w:t>
+            </w:r>
+            <w:proofErr w:type="spellStart"/>
+            <w:r>
+              <w:rPr>
+                <w:b/>
+                <w:bCs/>
+                <w:color w:val="auto"/>
+                <w:sz w:val="48"/>
+                <w:szCs w:val="48"/>
+                <w:lang w:val="fr-CH"/>
+              </w:rPr>
+              <w:t>OSGi</w:t>
+            </w:r>
+            <w:proofErr w:type="spellEnd"/>
+            <w:r>
+              <w:rPr>
+                <w:b/>
+                <w:bCs/>
+                <w:color w:val="auto"/>
+                <w:sz w:val="48"/>
+                <w:szCs w:val="48"/>
+                <w:lang w:val="fr-CH"/>
+              </w:rPr>
+              <w:t xml:space="preserve"> Services </w:t>
+            </w:r>
+            <w:proofErr w:type="spellStart"/>
+            <w:r>
+              <w:rPr>
+                <w:b/>
+                <w:bCs/>
+                <w:color w:val="auto"/>
+                <w:sz w:val="48"/>
+                <w:szCs w:val="48"/>
+                <w:lang w:val="fr-CH"/>
+              </w:rPr>
+              <w:t>und</w:t>
+            </w:r>
+            <w:proofErr w:type="spellEnd"/>
+            <w:r>
+              <w:rPr>
+                <w:b/>
+                <w:bCs/>
+                <w:color w:val="auto"/>
+                <w:sz w:val="48"/>
+                <w:szCs w:val="48"/>
+                <w:lang w:val="fr-CH"/>
+              </w:rPr>
+              <w:t xml:space="preserve"> Model Services </w:t>
+            </w:r>
+          </w:p>
+          <w:p>
+            <w:pPr>
+              <w:pStyle w:val="Default"/>
+              <w:rPr>
+                <w:sz w:val="28"/>
+                <w:szCs w:val="28"/>
+              </w:rPr>
+            </w:pPr>
+          </w:p>
+        </w:tc>
+      </w:tr>
+      <w:tr>
+        <w:tblPrEx>
+          <w:tblCellMar>
+            <w:top w:w="0" w:type="dxa"/>
+            <w:bottom w:w="0" w:type="dxa"/>
+          </w:tblCellMar>
+        </w:tblPrEx>
+        <w:trPr>
+          <w:gridAfter w:val="1"/>
+          <w:wAfter w:w="1417" w:type="dxa"/>
+          <w:trHeight w:val="299"/>
+        </w:trPr>
+        <w:tc>
+          <w:tcPr>
+            <w:tcW w:w="2802" w:type="dxa"/>
+          </w:tcPr>
+          <w:p>
+            <w:pPr>
+              <w:pStyle w:val="Default"/>
+              <w:rPr>
+                <w:b/>
+                <w:bCs/>
+                <w:color w:val="auto"/>
+                <w:lang w:val="fr-CH"/>
+              </w:rPr>
+            </w:pPr>
+            <w:proofErr w:type="spellStart"/>
+            <w:r>
+              <w:rPr>
+                <w:lang w:val="fr-CH"/>
+              </w:rPr>
+              <w:t>EModelService</w:t>
+            </w:r>
+            <w:proofErr w:type="spellEnd"/>
+          </w:p>
+        </w:tc>
+        <w:tc>
+          <w:tcPr>
+            <w:tcW w:w="5852" w:type="dxa"/>
+          </w:tcPr>
+          <w:p>
+            <w:pPr>
+              <w:pStyle w:val="Default"/>
+            </w:pPr>
+            <w:r>
+              <w:t xml:space="preserve">Find </w:t>
+            </w:r>
+            <w:proofErr w:type="spellStart"/>
+            <w:r>
+              <w:t>elements</w:t>
+            </w:r>
+            <w:proofErr w:type="spellEnd"/>
+            <w:r>
+              <w:t xml:space="preserve"> in </w:t>
+            </w:r>
+            <w:proofErr w:type="spellStart"/>
+            <w:r>
+              <w:t>the</w:t>
+            </w:r>
+            <w:proofErr w:type="spellEnd"/>
+            <w:r>
+              <w:t xml:space="preserve"> </w:t>
+            </w:r>
+            <w:proofErr w:type="spellStart"/>
+            <w:r>
+              <w:t>model</w:t>
+            </w:r>
+            <w:proofErr w:type="spellEnd"/>
+            <w:r>
+              <w:t xml:space="preserve">, </w:t>
+            </w:r>
+            <w:proofErr w:type="spellStart"/>
+            <w:r>
+              <w:t>create</w:t>
+            </w:r>
+            <w:proofErr w:type="spellEnd"/>
+            <w:r>
+              <w:t xml:space="preserve"> </w:t>
+            </w:r>
+            <w:proofErr w:type="spellStart"/>
+            <w:r>
+              <w:t>or</w:t>
+            </w:r>
+            <w:proofErr w:type="spellEnd"/>
+            <w:r>
+              <w:t xml:space="preserve"> </w:t>
+            </w:r>
+            <w:proofErr w:type="spellStart"/>
+            <w:r>
+              <w:t>clone</w:t>
+            </w:r>
+            <w:proofErr w:type="spellEnd"/>
+            <w:r>
+              <w:t xml:space="preserve"> </w:t>
+            </w:r>
+            <w:proofErr w:type="spellStart"/>
+            <w:r>
+              <w:t>snippets</w:t>
+            </w:r>
+            <w:proofErr w:type="spellEnd"/>
+            <w:r>
+              <w:t xml:space="preserve"> </w:t>
+            </w:r>
+            <w:proofErr w:type="spellStart"/>
+            <w:r>
+              <w:t>and</w:t>
+            </w:r>
+            <w:proofErr w:type="spellEnd"/>
+            <w:r>
+              <w:t xml:space="preserve"> </w:t>
+            </w:r>
+            <w:proofErr w:type="spellStart"/>
+            <w:r>
+              <w:t>insert</w:t>
+            </w:r>
+            <w:proofErr w:type="spellEnd"/>
+            <w:r>
+              <w:t xml:space="preserve"> </w:t>
+            </w:r>
+            <w:proofErr w:type="spellStart"/>
+            <w:r>
+              <w:t>new</w:t>
+            </w:r>
+            <w:proofErr w:type="spellEnd"/>
+            <w:r>
+              <w:t xml:space="preserve"> </w:t>
+            </w:r>
+            <w:proofErr w:type="spellStart"/>
+            <w:r>
+              <w:t>elements</w:t>
+            </w:r>
+            <w:proofErr w:type="spellEnd"/>
+            <w:r>
+              <w:t xml:space="preserve"> </w:t>
+            </w:r>
+            <w:proofErr w:type="spellStart"/>
+            <w:r>
+              <w:t>model</w:t>
+            </w:r>
+            <w:proofErr w:type="spellEnd"/>
+            <w:r>
+              <w:t xml:space="preserve"> </w:t>
+            </w:r>
+            <w:proofErr w:type="spellStart"/>
+            <w:r>
+              <w:t>structures</w:t>
+            </w:r>
+            <w:proofErr w:type="spellEnd"/>
+          </w:p>
+        </w:tc>
+      </w:tr>
+      <w:tr>
+        <w:tblPrEx>
+          <w:tblCellMar>
+            <w:top w:w="0" w:type="dxa"/>
+            <w:bottom w:w="0" w:type="dxa"/>
+          </w:tblCellMar>
+        </w:tblPrEx>
+        <w:trPr>
+          <w:gridAfter w:val="1"/>
+          <w:wAfter w:w="1417" w:type="dxa"/>
+          <w:trHeight w:val="131"/>
+        </w:trPr>
+        <w:tc>
+          <w:tcPr>
+            <w:tcW w:w="2802" w:type="dxa"/>
+          </w:tcPr>
+          <w:p>
+            <w:pPr>
+              <w:pStyle w:val="Default"/>
+            </w:pPr>
+            <w:proofErr w:type="spellStart"/>
+            <w:r>
+              <w:t>ESelectionService</w:t>
+            </w:r>
+            <w:proofErr w:type="spellEnd"/>
+            <w:r>
+              <w:t xml:space="preserve"> </w:t>
+            </w:r>
+          </w:p>
+        </w:tc>
+        <w:tc>
+          <w:tcPr>
+            <w:tcW w:w="5852" w:type="dxa"/>
+          </w:tcPr>
+          <w:p>
+            <w:pPr>
+              <w:pStyle w:val="Default"/>
+            </w:pPr>
+            <w:proofErr w:type="spellStart"/>
+            <w:r>
+              <w:t>Retrieve</w:t>
+            </w:r>
+            <w:proofErr w:type="spellEnd"/>
+            <w:r>
+              <w:t xml:space="preserve"> </w:t>
+            </w:r>
+            <w:proofErr w:type="spellStart"/>
+            <w:r>
+              <w:t>and</w:t>
+            </w:r>
+            <w:proofErr w:type="spellEnd"/>
+            <w:r>
+              <w:t xml:space="preserve"> </w:t>
+            </w:r>
+            <w:proofErr w:type="spellStart"/>
+            <w:r>
+              <w:t>set</w:t>
+            </w:r>
+            <w:proofErr w:type="spellEnd"/>
+            <w:r>
+              <w:t xml:space="preserve"> </w:t>
+            </w:r>
+            <w:proofErr w:type="spellStart"/>
+            <w:r>
+              <w:t>the</w:t>
+            </w:r>
+            <w:proofErr w:type="spellEnd"/>
+            <w:r>
+              <w:t xml:space="preserve"> </w:t>
+            </w:r>
+            <w:proofErr w:type="spellStart"/>
+            <w:r>
+              <w:t>current</w:t>
+            </w:r>
+            <w:proofErr w:type="spellEnd"/>
+            <w:r>
+              <w:t xml:space="preserve"> </w:t>
+            </w:r>
+            <w:proofErr w:type="spellStart"/>
+            <w:r>
+              <w:t>workbench</w:t>
+            </w:r>
+            <w:proofErr w:type="spellEnd"/>
+            <w:r>
+              <w:t xml:space="preserve"> </w:t>
+            </w:r>
+            <w:proofErr w:type="spellStart"/>
+            <w:r>
+              <w:t>selection</w:t>
+            </w:r>
+            <w:proofErr w:type="spellEnd"/>
+            <w:r>
+              <w:t xml:space="preserve">. </w:t>
+            </w:r>
+          </w:p>
+        </w:tc>
+      </w:tr>
+      <w:tr>
+        <w:tblPrEx>
+          <w:tblCellMar>
+            <w:top w:w="0" w:type="dxa"/>
+            <w:bottom w:w="0" w:type="dxa"/>
+          </w:tblCellMar>
+        </w:tblPrEx>
+        <w:trPr>
+          <w:gridAfter w:val="1"/>
+          <w:wAfter w:w="1417" w:type="dxa"/>
+          <w:trHeight w:val="131"/>
+        </w:trPr>
+        <w:tc>
+          <w:tcPr>
+            <w:tcW w:w="2802" w:type="dxa"/>
+          </w:tcPr>
+          <w:p>
+            <w:pPr>
+              <w:pStyle w:val="Default"/>
+            </w:pPr>
+            <w:proofErr w:type="spellStart"/>
+            <w:r>
+              <w:t>ECommandService</w:t>
+            </w:r>
+            <w:proofErr w:type="spellEnd"/>
+            <w:r>
+              <w:t xml:space="preserve"> </w:t>
+            </w:r>
+          </w:p>
+        </w:tc>
+        <w:tc>
+          <w:tcPr>
+            <w:tcW w:w="5852" w:type="dxa"/>
+          </w:tcPr>
+          <w:p>
+            <w:pPr>
+              <w:pStyle w:val="Default"/>
+              <w:rPr>
+                <w:lang w:val="fr-CH"/>
+              </w:rPr>
+            </w:pPr>
+            <w:r>
+              <w:rPr>
+                <w:lang w:val="fr-CH"/>
+              </w:rPr>
+              <w:t xml:space="preserve">Access, </w:t>
+            </w:r>
+            <w:proofErr w:type="spellStart"/>
+            <w:r>
+              <w:rPr>
+                <w:lang w:val="fr-CH"/>
+              </w:rPr>
+              <w:t>create</w:t>
+            </w:r>
+            <w:proofErr w:type="spellEnd"/>
+            <w:r>
+              <w:rPr>
+                <w:lang w:val="fr-CH"/>
+              </w:rPr>
+              <w:t xml:space="preserve">, change and trigger </w:t>
+            </w:r>
+            <w:proofErr w:type="spellStart"/>
+            <w:r>
+              <w:rPr>
+                <w:lang w:val="fr-CH"/>
+              </w:rPr>
+              <w:t>commands</w:t>
+            </w:r>
+            <w:proofErr w:type="spellEnd"/>
+            <w:r>
+              <w:rPr>
+                <w:lang w:val="fr-CH"/>
+              </w:rPr>
+              <w:t xml:space="preserve">. </w:t>
+            </w:r>
+          </w:p>
+        </w:tc>
+      </w:tr>
+      <w:tr>
+        <w:tblPrEx>
+          <w:tblCellMar>
+            <w:top w:w="0" w:type="dxa"/>
+            <w:bottom w:w="0" w:type="dxa"/>
+          </w:tblCellMar>
+        </w:tblPrEx>
+        <w:trPr>
+          <w:gridAfter w:val="1"/>
+          <w:wAfter w:w="1417" w:type="dxa"/>
+          <w:trHeight w:val="131"/>
+        </w:trPr>
+        <w:tc>
+          <w:tcPr>
+            <w:tcW w:w="2802" w:type="dxa"/>
+          </w:tcPr>
+          <w:p>
+            <w:pPr>
+              <w:pStyle w:val="Default"/>
+            </w:pPr>
+            <w:proofErr w:type="spellStart"/>
+            <w:r>
+              <w:t>EHandlerService</w:t>
+            </w:r>
+            <w:proofErr w:type="spellEnd"/>
+            <w:r>
+              <w:t xml:space="preserve"> </w:t>
+            </w:r>
+          </w:p>
+        </w:tc>
+        <w:tc>
+          <w:tcPr>
+            <w:tcW w:w="5852" w:type="dxa"/>
+          </w:tcPr>
+          <w:p>
+            <w:pPr>
+              <w:pStyle w:val="Default"/>
+            </w:pPr>
+            <w:r>
+              <w:t xml:space="preserve">Access, </w:t>
+            </w:r>
+            <w:proofErr w:type="spellStart"/>
+            <w:r>
+              <w:t>change</w:t>
+            </w:r>
+            <w:proofErr w:type="spellEnd"/>
+            <w:r>
+              <w:t xml:space="preserve"> </w:t>
+            </w:r>
+            <w:proofErr w:type="spellStart"/>
+            <w:r>
+              <w:t>and</w:t>
+            </w:r>
+            <w:proofErr w:type="spellEnd"/>
+            <w:r>
+              <w:t xml:space="preserve"> </w:t>
+            </w:r>
+            <w:proofErr w:type="spellStart"/>
+            <w:r>
+              <w:t>trigger</w:t>
+            </w:r>
+            <w:proofErr w:type="spellEnd"/>
+            <w:r>
+              <w:t xml:space="preserve"> </w:t>
+            </w:r>
+            <w:proofErr w:type="spellStart"/>
+            <w:r>
+              <w:t>handlers</w:t>
+            </w:r>
+            <w:proofErr w:type="spellEnd"/>
+            <w:r>
+              <w:t xml:space="preserve">. </w:t>
+            </w:r>
+          </w:p>
+        </w:tc>
+      </w:tr>
+      <w:tr>
+        <w:tblPrEx>
+          <w:tblCellMar>
+            <w:top w:w="0" w:type="dxa"/>
+            <w:bottom w:w="0" w:type="dxa"/>
+          </w:tblCellMar>
+        </w:tblPrEx>
+        <w:trPr>
+          <w:gridAfter w:val="1"/>
+          <w:wAfter w:w="1417" w:type="dxa"/>
+          <w:trHeight w:val="299"/>
+        </w:trPr>
+        <w:tc>
+          <w:tcPr>
+            <w:tcW w:w="2802" w:type="dxa"/>
+          </w:tcPr>
+          <w:p>
+            <w:pPr>
+              <w:pStyle w:val="Default"/>
+            </w:pPr>
+            <w:proofErr w:type="spellStart"/>
+            <w:r>
+              <w:t>EPartService</w:t>
+            </w:r>
+            <w:proofErr w:type="spellEnd"/>
+            <w:r>
+              <w:t xml:space="preserve"> </w:t>
+            </w:r>
+          </w:p>
+        </w:tc>
+        <w:tc>
+          <w:tcPr>
+            <w:tcW w:w="5852" w:type="dxa"/>
+          </w:tcPr>
+          <w:p>
+            <w:pPr>
+              <w:pStyle w:val="Default"/>
+              <w:rPr>
+                <w:lang w:val="fr-CH"/>
+              </w:rPr>
+            </w:pPr>
+            <w:proofErr w:type="spellStart"/>
+            <w:r>
+              <w:rPr>
+                <w:lang w:val="fr-CH"/>
+              </w:rPr>
+              <w:t>Provides</w:t>
+            </w:r>
+            <w:proofErr w:type="spellEnd"/>
+            <w:r>
+              <w:rPr>
+                <w:lang w:val="fr-CH"/>
+              </w:rPr>
+              <w:t xml:space="preserve"> API to </w:t>
+            </w:r>
+            <w:proofErr w:type="spellStart"/>
+            <w:r>
+              <w:rPr>
+                <w:lang w:val="fr-CH"/>
+              </w:rPr>
+              <w:t>access</w:t>
+            </w:r>
+            <w:proofErr w:type="spellEnd"/>
+            <w:r>
+              <w:rPr>
+                <w:lang w:val="fr-CH"/>
+              </w:rPr>
+              <w:t xml:space="preserve"> parts, </w:t>
+            </w:r>
+            <w:proofErr w:type="spellStart"/>
+            <w:r>
+              <w:rPr>
+                <w:lang w:val="fr-CH"/>
+              </w:rPr>
+              <w:t>e.g</w:t>
+            </w:r>
+            <w:proofErr w:type="spellEnd"/>
+            <w:r>
+              <w:rPr>
+                <w:lang w:val="fr-CH"/>
+              </w:rPr>
+              <w:t xml:space="preserve">. </w:t>
+            </w:r>
+            <w:proofErr w:type="spellStart"/>
+            <w:r>
+              <w:rPr>
+                <w:lang w:val="fr-CH"/>
+              </w:rPr>
+              <w:t>find</w:t>
+            </w:r>
+            <w:proofErr w:type="spellEnd"/>
+            <w:r>
+              <w:rPr>
+                <w:lang w:val="fr-CH"/>
+              </w:rPr>
+              <w:t xml:space="preserve"> parts by </w:t>
+            </w:r>
+            <w:proofErr w:type="spellStart"/>
+            <w:r>
+              <w:rPr>
+                <w:lang w:val="fr-CH"/>
+              </w:rPr>
+              <w:t>their</w:t>
+            </w:r>
+            <w:proofErr w:type="spellEnd"/>
+            <w:r>
+              <w:rPr>
+                <w:lang w:val="fr-CH"/>
+              </w:rPr>
+              <w:t xml:space="preserve"> ID. It </w:t>
+            </w:r>
+            <w:proofErr w:type="spellStart"/>
+            <w:r>
+              <w:rPr>
+                <w:lang w:val="fr-CH"/>
+              </w:rPr>
+              <w:t>allows</w:t>
+            </w:r>
+            <w:proofErr w:type="spellEnd"/>
+            <w:r>
+              <w:rPr>
+                <w:lang w:val="fr-CH"/>
+              </w:rPr>
+              <w:t xml:space="preserve"> </w:t>
+            </w:r>
+            <w:proofErr w:type="spellStart"/>
+            <w:r>
+              <w:rPr>
+                <w:lang w:val="fr-CH"/>
+              </w:rPr>
+              <w:t>you</w:t>
+            </w:r>
+            <w:proofErr w:type="spellEnd"/>
+            <w:r>
+              <w:rPr>
+                <w:lang w:val="fr-CH"/>
+              </w:rPr>
+              <w:t xml:space="preserve"> to switch Perspectives and to </w:t>
+            </w:r>
+            <w:proofErr w:type="spellStart"/>
+            <w:r>
+              <w:rPr>
+                <w:lang w:val="fr-CH"/>
+              </w:rPr>
+              <w:t>hide</w:t>
+            </w:r>
+            <w:proofErr w:type="spellEnd"/>
+            <w:r>
+              <w:rPr>
+                <w:lang w:val="fr-CH"/>
+              </w:rPr>
+              <w:t xml:space="preserve"> and show Parts. </w:t>
+            </w:r>
+          </w:p>
+        </w:tc>
+      </w:tr>
+      <w:tr>
+        <w:tblPrEx>
+          <w:tblCellMar>
+            <w:top w:w="0" w:type="dxa"/>
+            <w:bottom w:w="0" w:type="dxa"/>
+          </w:tblCellMar>
+        </w:tblPrEx>
+        <w:trPr>
+          <w:gridAfter w:val="1"/>
+          <w:wAfter w:w="1417" w:type="dxa"/>
+          <w:trHeight w:val="131"/>
+        </w:trPr>
+        <w:tc>
+          <w:tcPr>
+            <w:tcW w:w="2802" w:type="dxa"/>
+          </w:tcPr>
+          <w:p>
+            <w:pPr>
+              <w:pStyle w:val="Default"/>
+            </w:pPr>
+            <w:proofErr w:type="spellStart"/>
+            <w:r>
+              <w:t>IEventBroker</w:t>
+            </w:r>
+            <w:proofErr w:type="spellEnd"/>
+            <w:r>
+              <w:t xml:space="preserve"> </w:t>
+            </w:r>
+          </w:p>
+        </w:tc>
+        <w:tc>
+          <w:tcPr>
+            <w:tcW w:w="5852" w:type="dxa"/>
+          </w:tcPr>
+          <w:p>
+            <w:pPr>
+              <w:pStyle w:val="Default"/>
+              <w:rPr>
+                <w:lang w:val="fr-CH"/>
+              </w:rPr>
+            </w:pPr>
+            <w:proofErr w:type="spellStart"/>
+            <w:r>
+              <w:rPr>
+                <w:lang w:val="fr-CH"/>
+              </w:rPr>
+              <w:t>Provides</w:t>
+            </w:r>
+            <w:proofErr w:type="spellEnd"/>
+            <w:r>
+              <w:rPr>
+                <w:lang w:val="fr-CH"/>
+              </w:rPr>
+              <w:t xml:space="preserve"> </w:t>
+            </w:r>
+            <w:proofErr w:type="spellStart"/>
+            <w:r>
+              <w:rPr>
+                <w:lang w:val="fr-CH"/>
+              </w:rPr>
+              <w:t>functionality</w:t>
+            </w:r>
+            <w:proofErr w:type="spellEnd"/>
+            <w:r>
+              <w:rPr>
+                <w:lang w:val="fr-CH"/>
+              </w:rPr>
+              <w:t xml:space="preserve"> to </w:t>
+            </w:r>
+            <w:proofErr w:type="spellStart"/>
+            <w:r>
+              <w:rPr>
+                <w:lang w:val="fr-CH"/>
+              </w:rPr>
+              <w:t>send</w:t>
+            </w:r>
+            <w:proofErr w:type="spellEnd"/>
+            <w:r>
+              <w:rPr>
+                <w:lang w:val="fr-CH"/>
+              </w:rPr>
+              <w:t xml:space="preserve"> </w:t>
+            </w:r>
+            <w:proofErr w:type="spellStart"/>
+            <w:r>
+              <w:rPr>
+                <w:lang w:val="fr-CH"/>
+              </w:rPr>
+              <w:t>event</w:t>
+            </w:r>
+            <w:proofErr w:type="spellEnd"/>
+            <w:r>
+              <w:rPr>
+                <w:lang w:val="fr-CH"/>
+              </w:rPr>
+              <w:t xml:space="preserve"> data and to </w:t>
+            </w:r>
+            <w:proofErr w:type="spellStart"/>
+            <w:r>
+              <w:rPr>
+                <w:lang w:val="fr-CH"/>
+              </w:rPr>
+              <w:t>register</w:t>
+            </w:r>
+            <w:proofErr w:type="spellEnd"/>
+            <w:r>
+              <w:rPr>
+                <w:lang w:val="fr-CH"/>
+              </w:rPr>
+              <w:t xml:space="preserve"> for certain </w:t>
+            </w:r>
+            <w:proofErr w:type="spellStart"/>
+            <w:r>
+              <w:rPr>
+                <w:lang w:val="fr-CH"/>
+              </w:rPr>
+              <w:t>events</w:t>
+            </w:r>
+            <w:proofErr w:type="spellEnd"/>
+            <w:r>
+              <w:rPr>
+                <w:lang w:val="fr-CH"/>
+              </w:rPr>
+              <w:t xml:space="preserve">. </w:t>
+            </w:r>
+          </w:p>
+        </w:tc>
+      </w:tr>
+      <w:tr>
+        <w:tblPrEx>
+          <w:tblCellMar>
+            <w:top w:w="0" w:type="dxa"/>
+            <w:bottom w:w="0" w:type="dxa"/>
+          </w:tblCellMar>
+        </w:tblPrEx>
+        <w:trPr>
+          <w:gridAfter w:val="1"/>
+          <w:wAfter w:w="1417" w:type="dxa"/>
+          <w:trHeight w:val="299"/>
+        </w:trPr>
+        <w:tc>
+          <w:tcPr>
+            <w:tcW w:w="2802" w:type="dxa"/>
+          </w:tcPr>
+          <w:p>
+            <w:pPr>
+              <w:pStyle w:val="Default"/>
+            </w:pPr>
+            <w:proofErr w:type="spellStart"/>
+            <w:r>
+              <w:t>StatusReporter</w:t>
+            </w:r>
+            <w:proofErr w:type="spellEnd"/>
+            <w:r>
+              <w:t xml:space="preserve"> </w:t>
+            </w:r>
+          </w:p>
+        </w:tc>
+        <w:tc>
+          <w:tcPr>
+            <w:tcW w:w="5852" w:type="dxa"/>
+          </w:tcPr>
+          <w:p>
+            <w:pPr>
+              <w:pStyle w:val="Default"/>
+              <w:rPr>
+                <w:lang w:val="fr-CH"/>
+              </w:rPr>
+            </w:pPr>
+            <w:proofErr w:type="spellStart"/>
+            <w:r>
+              <w:rPr>
+                <w:lang w:val="fr-CH"/>
+              </w:rPr>
+              <w:t>Allows</w:t>
+            </w:r>
+            <w:proofErr w:type="spellEnd"/>
+            <w:r>
+              <w:rPr>
+                <w:lang w:val="fr-CH"/>
+              </w:rPr>
+              <w:t xml:space="preserve"> </w:t>
+            </w:r>
+            <w:proofErr w:type="spellStart"/>
+            <w:r>
+              <w:rPr>
+                <w:lang w:val="fr-CH"/>
+              </w:rPr>
+              <w:t>you</w:t>
+            </w:r>
+            <w:proofErr w:type="spellEnd"/>
+            <w:r>
+              <w:rPr>
+                <w:lang w:val="fr-CH"/>
+              </w:rPr>
+              <w:t xml:space="preserve"> </w:t>
+            </w:r>
+            <w:proofErr w:type="spellStart"/>
+            <w:r>
+              <w:rPr>
+                <w:lang w:val="fr-CH"/>
+              </w:rPr>
+              <w:t>uto</w:t>
+            </w:r>
+            <w:proofErr w:type="spellEnd"/>
+            <w:r>
+              <w:rPr>
+                <w:lang w:val="fr-CH"/>
+              </w:rPr>
+              <w:t xml:space="preserve"> report </w:t>
+            </w:r>
+            <w:proofErr w:type="spellStart"/>
+            <w:r>
+              <w:rPr>
+                <w:lang w:val="fr-CH"/>
+              </w:rPr>
+              <w:t>Status</w:t>
+            </w:r>
+            <w:proofErr w:type="spellEnd"/>
+            <w:r>
+              <w:rPr>
+                <w:lang w:val="fr-CH"/>
+              </w:rPr>
+              <w:t xml:space="preserve"> </w:t>
+            </w:r>
+            <w:proofErr w:type="spellStart"/>
+            <w:r>
+              <w:rPr>
+                <w:lang w:val="fr-CH"/>
+              </w:rPr>
+              <w:t>objects</w:t>
+            </w:r>
+            <w:proofErr w:type="spellEnd"/>
+            <w:r>
+              <w:rPr>
+                <w:lang w:val="fr-CH"/>
+              </w:rPr>
+              <w:t xml:space="preserve">, concise interface </w:t>
+            </w:r>
+            <w:proofErr w:type="spellStart"/>
+            <w:r>
+              <w:rPr>
+                <w:lang w:val="fr-CH"/>
+              </w:rPr>
+              <w:t>compared</w:t>
+            </w:r>
+            <w:proofErr w:type="spellEnd"/>
+            <w:r>
+              <w:rPr>
+                <w:lang w:val="fr-CH"/>
+              </w:rPr>
+              <w:t xml:space="preserve"> to standard </w:t>
+            </w:r>
+            <w:proofErr w:type="spellStart"/>
+            <w:r>
+              <w:rPr>
+                <w:lang w:val="fr-CH"/>
+              </w:rPr>
+              <w:t>IStatus</w:t>
+            </w:r>
+            <w:proofErr w:type="spellEnd"/>
+            <w:r>
+              <w:rPr>
+                <w:lang w:val="fr-CH"/>
+              </w:rPr>
+              <w:t xml:space="preserve"> </w:t>
+            </w:r>
+            <w:proofErr w:type="spellStart"/>
+            <w:r>
+              <w:rPr>
+                <w:lang w:val="fr-CH"/>
+              </w:rPr>
+              <w:t>reporting</w:t>
+            </w:r>
+            <w:proofErr w:type="spellEnd"/>
+            <w:r>
+              <w:rPr>
+                <w:lang w:val="fr-CH"/>
+              </w:rPr>
+              <w:t xml:space="preserve">. </w:t>
+            </w:r>
+          </w:p>
+        </w:tc>
+      </w:tr>
+      <w:tr>
+        <w:tblPrEx>
+          <w:tblCellMar>
+            <w:top w:w="0" w:type="dxa"/>
+            <w:bottom w:w="0" w:type="dxa"/>
+          </w:tblCellMar>
+        </w:tblPrEx>
+        <w:trPr>
+          <w:gridAfter w:val="1"/>
+          <w:wAfter w:w="1417" w:type="dxa"/>
+          <w:trHeight w:val="299"/>
+        </w:trPr>
+        <w:tc>
+          <w:tcPr>
+            <w:tcW w:w="2802" w:type="dxa"/>
+          </w:tcPr>
+          <w:p>
+            <w:pPr>
+              <w:pStyle w:val="Default"/>
+            </w:pPr>
+            <w:proofErr w:type="spellStart"/>
+            <w:r>
+              <w:t>EContextService</w:t>
+            </w:r>
+            <w:proofErr w:type="spellEnd"/>
+            <w:r>
+              <w:t xml:space="preserve"> </w:t>
+            </w:r>
+          </w:p>
+        </w:tc>
+        <w:tc>
+          <w:tcPr>
+            <w:tcW w:w="5852" w:type="dxa"/>
+          </w:tcPr>
+          <w:p>
+            <w:pPr>
+              <w:pStyle w:val="Default"/>
+            </w:pPr>
+            <w:r>
+              <w:t xml:space="preserve">Activate </w:t>
+            </w:r>
+            <w:proofErr w:type="spellStart"/>
+            <w:r>
+              <w:t>and</w:t>
+            </w:r>
+            <w:proofErr w:type="spellEnd"/>
+            <w:r>
+              <w:t xml:space="preserve"> </w:t>
+            </w:r>
+            <w:proofErr w:type="spellStart"/>
+            <w:r>
+              <w:t>deactivate</w:t>
+            </w:r>
+            <w:proofErr w:type="spellEnd"/>
+            <w:r>
+              <w:t xml:space="preserve"> </w:t>
+            </w:r>
+            <w:proofErr w:type="spellStart"/>
+            <w:r>
+              <w:t>keybindings</w:t>
+            </w:r>
+            <w:proofErr w:type="spellEnd"/>
+            <w:r>
+              <w:t xml:space="preserve"> </w:t>
+            </w:r>
+            <w:proofErr w:type="spellStart"/>
+            <w:r>
+              <w:t>defined</w:t>
+            </w:r>
+            <w:proofErr w:type="spellEnd"/>
+            <w:r>
+              <w:t xml:space="preserve"> </w:t>
+            </w:r>
+            <w:proofErr w:type="spellStart"/>
+            <w:r>
+              <w:t>as</w:t>
+            </w:r>
+            <w:proofErr w:type="spellEnd"/>
+            <w:r>
+              <w:t xml:space="preserve"> </w:t>
+            </w:r>
+            <w:proofErr w:type="spellStart"/>
+            <w:r>
+              <w:t>BindingContext</w:t>
+            </w:r>
+            <w:proofErr w:type="spellEnd"/>
+            <w:r>
+              <w:t xml:space="preserve"> in </w:t>
+            </w:r>
+            <w:proofErr w:type="spellStart"/>
+            <w:r>
+              <w:t>the</w:t>
+            </w:r>
+            <w:proofErr w:type="spellEnd"/>
+            <w:r>
+              <w:t xml:space="preserve"> </w:t>
+            </w:r>
+            <w:proofErr w:type="spellStart"/>
+            <w:r>
+              <w:t>application</w:t>
+            </w:r>
+            <w:proofErr w:type="spellEnd"/>
+            <w:r>
+              <w:t xml:space="preserve"> </w:t>
+            </w:r>
+            <w:proofErr w:type="spellStart"/>
+            <w:r>
+              <w:t>model</w:t>
+            </w:r>
+            <w:proofErr w:type="spellEnd"/>
+            <w:r>
+              <w:t xml:space="preserve">. </w:t>
+            </w:r>
+          </w:p>
+        </w:tc>
+      </w:tr>
+      <w:tr>
+        <w:tblPrEx>
+          <w:tblCellMar>
+            <w:top w:w="0" w:type="dxa"/>
+            <w:bottom w:w="0" w:type="dxa"/>
+          </w:tblCellMar>
+        </w:tblPrEx>
+        <w:trPr>
+          <w:gridAfter w:val="1"/>
+          <w:wAfter w:w="1417" w:type="dxa"/>
+          <w:trHeight w:val="131"/>
+        </w:trPr>
+        <w:tc>
+          <w:tcPr>
+            <w:tcW w:w="2802" w:type="dxa"/>
+          </w:tcPr>
+          <w:p>
+            <w:pPr>
+              <w:pStyle w:val="Default"/>
+            </w:pPr>
+            <w:proofErr w:type="spellStart"/>
+            <w:r>
+              <w:t>IThemeEngine</w:t>
+            </w:r>
+            <w:proofErr w:type="spellEnd"/>
+            <w:r>
+              <w:t xml:space="preserve"> </w:t>
+            </w:r>
+          </w:p>
+        </w:tc>
+        <w:tc>
+          <w:tcPr>
+            <w:tcW w:w="5852" w:type="dxa"/>
+          </w:tcPr>
+          <w:p>
+            <w:pPr>
+              <w:pStyle w:val="Default"/>
+            </w:pPr>
+            <w:proofErr w:type="spellStart"/>
+            <w:r>
+              <w:t>Define</w:t>
+            </w:r>
+            <w:proofErr w:type="spellEnd"/>
+            <w:r>
+              <w:t xml:space="preserve"> </w:t>
+            </w:r>
+            <w:proofErr w:type="spellStart"/>
+            <w:r>
+              <w:t>themes</w:t>
+            </w:r>
+            <w:proofErr w:type="spellEnd"/>
+            <w:r>
+              <w:t xml:space="preserve"> </w:t>
+            </w:r>
+            <w:proofErr w:type="spellStart"/>
+            <w:r>
+              <w:t>and</w:t>
+            </w:r>
+            <w:proofErr w:type="spellEnd"/>
+            <w:r>
+              <w:t xml:space="preserve"> </w:t>
+            </w:r>
+            <w:proofErr w:type="spellStart"/>
+            <w:r>
+              <w:t>switch</w:t>
+            </w:r>
+            <w:proofErr w:type="spellEnd"/>
+            <w:r>
+              <w:t xml:space="preserve"> </w:t>
+            </w:r>
+            <w:proofErr w:type="spellStart"/>
+            <w:r>
+              <w:t>the</w:t>
+            </w:r>
+            <w:proofErr w:type="spellEnd"/>
+            <w:r>
+              <w:t xml:space="preserve"> </w:t>
+            </w:r>
+            <w:proofErr w:type="spellStart"/>
+            <w:r>
+              <w:t>styling</w:t>
+            </w:r>
+            <w:proofErr w:type="spellEnd"/>
+            <w:r>
+              <w:t xml:space="preserve"> </w:t>
+            </w:r>
+            <w:proofErr w:type="spellStart"/>
+            <w:r>
+              <w:t>at</w:t>
+            </w:r>
+            <w:proofErr w:type="spellEnd"/>
+            <w:r>
+              <w:t xml:space="preserve"> </w:t>
+            </w:r>
+            <w:proofErr w:type="spellStart"/>
+            <w:r>
+              <w:t>runtime</w:t>
+            </w:r>
+            <w:proofErr w:type="spellEnd"/>
+            <w:r>
+              <w:t xml:space="preserve">. </w:t>
+            </w:r>
+          </w:p>
+        </w:tc>
+      </w:tr>
+    </w:tbl>
+    <w:p>
       <w:bookmarkStart w:id="0" w:name="_GoBack"/>
       <w:bookmarkEnd w:id="0"/>
     </w:p>
@@ -3677,6 +4888,22 @@
       <w:bCs/>
     </w:rPr>
   </w:style>
+  <w:style w:type="paragraph" w:customStyle="1" w:styleId="Default">
+    <w:name w:val="Default"/>
+    <w:rsid w:val="00162AA1"/>
+    <w:pPr>
+      <w:autoSpaceDE w:val="0"/>
+      <w:autoSpaceDN w:val="0"/>
+      <w:adjustRightInd w:val="0"/>
+      <w:spacing w:after="0" w:line="240" w:lineRule="auto"/>
+    </w:pPr>
+    <w:rPr>
+      <w:rFonts w:ascii="Segoe UI" w:hAnsi="Segoe UI" w:cs="Segoe UI"/>
+      <w:color w:val="000000"/>
+      <w:sz w:val="24"/>
+      <w:szCs w:val="24"/>
+    </w:rPr>
+  </w:style>
 </w:styles>
 </file>
 
@@ -3892,6 +5119,22 @@
     <w:rPr>
       <w:b/>
       <w:bCs/>
+    </w:rPr>
+  </w:style>
+  <w:style w:type="paragraph" w:customStyle="1" w:styleId="Default">
+    <w:name w:val="Default"/>
+    <w:rsid w:val="00162AA1"/>
+    <w:pPr>
+      <w:autoSpaceDE w:val="0"/>
+      <w:autoSpaceDN w:val="0"/>
+      <w:adjustRightInd w:val="0"/>
+      <w:spacing w:after="0" w:line="240" w:lineRule="auto"/>
+    </w:pPr>
+    <w:rPr>
+      <w:rFonts w:ascii="Segoe UI" w:hAnsi="Segoe UI" w:cs="Segoe UI"/>
+      <w:color w:val="000000"/>
+      <w:sz w:val="24"/>
+      <w:szCs w:val="24"/>
     </w:rPr>
   </w:style>
 </w:styles>

</xml_diff>